<commit_message>
LZ77 Works! With large window and search size
</commit_message>
<xml_diff>
--- a/Assignment 1.docx
+++ b/Assignment 1.docx
@@ -2957,7 +2957,6 @@
           <w:rFonts w:ascii="Georgia" w:eastAsiaTheme="minorEastAsia" w:hAnsi="Georgia"/>
           <w:sz w:val="28"/>
           <w:szCs w:val="28"/>
-          <w:lang w:val="en-IN"/>
         </w:rPr>
       </w:pPr>
       <w:r>
@@ -2998,7 +2997,23 @@
           <w:sz w:val="28"/>
           <w:szCs w:val="28"/>
         </w:rPr>
-        <w:t xml:space="preserve">bits were used for 10^6 bits. This means </w:t>
+        <w:t>bits</w:t>
+      </w:r>
+      <w:r>
+        <w:rPr>
+          <w:rFonts w:ascii="Georgia" w:eastAsiaTheme="minorEastAsia" w:hAnsi="Georgia"/>
+          <w:sz w:val="28"/>
+          <w:szCs w:val="28"/>
+        </w:rPr>
+        <w:t xml:space="preserve"> if we keep the search window as 32 and lookahead window was 8</w:t>
+      </w:r>
+      <w:r>
+        <w:rPr>
+          <w:rFonts w:ascii="Georgia" w:eastAsiaTheme="minorEastAsia" w:hAnsi="Georgia"/>
+          <w:sz w:val="28"/>
+          <w:szCs w:val="28"/>
+        </w:rPr>
+        <w:t xml:space="preserve"> were used for 10^6 bits. This means </w:t>
       </w:r>
       <w:r>
         <w:rPr>
@@ -3033,9 +3048,76 @@
           <w:rFonts w:ascii="Georgia" w:eastAsiaTheme="minorEastAsia" w:hAnsi="Georgia"/>
           <w:sz w:val="28"/>
           <w:szCs w:val="28"/>
+        </w:rPr>
+      </w:pPr>
+    </w:p>
+    <w:p>
+      <w:pPr>
+        <w:rPr>
+          <w:rFonts w:ascii="Georgia" w:eastAsiaTheme="minorEastAsia" w:hAnsi="Georgia"/>
+          <w:sz w:val="28"/>
+          <w:szCs w:val="28"/>
           <w:lang w:val="en-IN"/>
         </w:rPr>
       </w:pPr>
+      <w:r>
+        <w:rPr>
+          <w:rFonts w:ascii="Georgia" w:eastAsiaTheme="minorEastAsia" w:hAnsi="Georgia"/>
+          <w:sz w:val="28"/>
+          <w:szCs w:val="28"/>
+        </w:rPr>
+        <w:t>However</w:t>
+      </w:r>
+      <w:r>
+        <w:rPr>
+          <w:rFonts w:ascii="Georgia" w:eastAsiaTheme="minorEastAsia" w:hAnsi="Georgia"/>
+          <w:sz w:val="28"/>
+          <w:szCs w:val="28"/>
+        </w:rPr>
+        <w:t>,</w:t>
+      </w:r>
+      <w:r>
+        <w:rPr>
+          <w:rFonts w:ascii="Georgia" w:eastAsiaTheme="minorEastAsia" w:hAnsi="Georgia"/>
+          <w:sz w:val="28"/>
+          <w:szCs w:val="28"/>
+        </w:rPr>
+        <w:t xml:space="preserve"> when we changed the search window to 1000 and lookahead window </w:t>
+      </w:r>
+      <w:r>
+        <w:rPr>
+          <w:rFonts w:ascii="Georgia" w:eastAsiaTheme="minorEastAsia" w:hAnsi="Georgia"/>
+          <w:sz w:val="28"/>
+          <w:szCs w:val="28"/>
+        </w:rPr>
+        <w:t xml:space="preserve">of 500 </w:t>
+      </w:r>
+      <w:r>
+        <w:rPr>
+          <w:rFonts w:ascii="Georgia" w:eastAsiaTheme="minorEastAsia" w:hAnsi="Georgia"/>
+          <w:sz w:val="28"/>
+          <w:szCs w:val="28"/>
+        </w:rPr>
+        <w:t xml:space="preserve">were used then the bits per symbol required is about </w:t>
+      </w:r>
+      <w:r>
+        <w:rPr>
+          <w:rFonts w:ascii="Georgia" w:eastAsiaTheme="minorEastAsia" w:hAnsi="Georgia"/>
+          <w:b/>
+          <w:bCs/>
+          <w:sz w:val="28"/>
+          <w:szCs w:val="28"/>
+        </w:rPr>
+        <w:t>6.4 bits</w:t>
+      </w:r>
+      <w:r>
+        <w:rPr>
+          <w:rFonts w:ascii="Georgia" w:eastAsiaTheme="minorEastAsia" w:hAnsi="Georgia"/>
+          <w:sz w:val="28"/>
+          <w:szCs w:val="28"/>
+        </w:rPr>
+        <w:t>.</w:t>
+      </w:r>
     </w:p>
     <w:p>
       <w:pPr>
@@ -3046,14 +3128,33 @@
           <w:lang w:val="en-IN"/>
         </w:rPr>
       </w:pPr>
-      <w:r>
+    </w:p>
+    <w:p>
+      <w:pPr>
         <w:rPr>
           <w:rFonts w:ascii="Georgia" w:eastAsiaTheme="minorEastAsia" w:hAnsi="Georgia"/>
           <w:sz w:val="28"/>
           <w:szCs w:val="28"/>
           <w:lang w:val="en-IN"/>
         </w:rPr>
-        <w:t>It is all too clear that LZ77 is not a good match for our sequence as such even though it works wonders for text compression.</w:t>
+      </w:pPr>
+      <w:r>
+        <w:rPr>
+          <w:rFonts w:ascii="Georgia" w:eastAsiaTheme="minorEastAsia" w:hAnsi="Georgia"/>
+          <w:sz w:val="28"/>
+          <w:szCs w:val="28"/>
+          <w:lang w:val="en-IN"/>
+        </w:rPr>
+        <w:t xml:space="preserve">It is all too clear that LZ77 is not a good match for our sequence </w:t>
+      </w:r>
+      <w:r>
+        <w:rPr>
+          <w:rFonts w:ascii="Georgia" w:eastAsiaTheme="minorEastAsia" w:hAnsi="Georgia"/>
+          <w:sz w:val="28"/>
+          <w:szCs w:val="28"/>
+          <w:lang w:val="en-IN"/>
+        </w:rPr>
+        <w:t xml:space="preserve">if the search window is small and so is the lookahead window. </w:t>
       </w:r>
     </w:p>
     <w:p>
@@ -3532,6 +3633,7 @@
   <w:style w:type="character" w:default="1" w:styleId="DefaultParagraphFont">
     <w:name w:val="Default Paragraph Font"/>
     <w:uiPriority w:val="1"/>
+    <w:semiHidden/>
     <w:unhideWhenUsed/>
   </w:style>
   <w:style w:type="table" w:default="1" w:styleId="TableNormal">

</xml_diff>